<commit_message>
update bai5 task 3
</commit_message>
<xml_diff>
--- a/Week_1/C1022G1-Nguyễn Thanh Tú-Báo cáo tuần 4 ngày 24-11-2022.docx
+++ b/Week_1/C1022G1-Nguyễn Thanh Tú-Báo cáo tuần 4 ngày 24-11-2022.docx
@@ -4313,7 +4313,7 @@
                 <w:sz w:val="26"/>
                 <w:szCs w:val="26"/>
               </w:rPr>
-              <w:t>Hành vi</w:t>
+              <w:t>function</w:t>
             </w:r>
             <w:r>
               <w:rPr>
@@ -4343,7 +4343,7 @@
                 <w:sz w:val="26"/>
                 <w:szCs w:val="26"/>
               </w:rPr>
-              <w:t>Thuộc tính</w:t>
+              <w:t>property</w:t>
             </w:r>
             <w:r>
               <w:rPr>
@@ -7360,6 +7360,10 @@
 </file>
 
 <file path=customXml/item1.xml><?xml version="1.0" encoding="utf-8"?>
+<b:Sources xmlns:b="http://schemas.openxmlformats.org/officeDocument/2006/bibliography" xmlns="http://schemas.openxmlformats.org/officeDocument/2006/bibliography" SelectedStyle="\APASixthEditionOfficeOnline.xsl" StyleName="APA" Version="6"/>
+</file>
+
+<file path=customXml/item2.xml><?xml version="1.0" encoding="utf-8"?>
 <s:customData xmlns="http://www.wps.cn/officeDocument/2013/wpsCustomData" xmlns:s="http://www.wps.cn/officeDocument/2013/wpsCustomData">
   <customSectProps>
     <customSectPr/>
@@ -7371,22 +7375,18 @@
 </s:customData>
 </file>
 
-<file path=customXml/item2.xml><?xml version="1.0" encoding="utf-8"?>
-<b:Sources xmlns:b="http://schemas.openxmlformats.org/officeDocument/2006/bibliography" xmlns="http://schemas.openxmlformats.org/officeDocument/2006/bibliography" SelectedStyle="\APASixthEditionOfficeOnline.xsl" StyleName="APA" Version="6"/>
+<file path=customXml/itemProps1.xml><?xml version="1.0" encoding="utf-8"?>
+<ds:datastoreItem xmlns:ds="http://schemas.openxmlformats.org/officeDocument/2006/customXml" ds:itemID="{A7EECBBC-EBB1-42A3-BBC6-CAD7C814EFCE}">
+  <ds:schemaRefs>
+    <ds:schemaRef ds:uri="http://schemas.openxmlformats.org/officeDocument/2006/bibliography"/>
+  </ds:schemaRefs>
+</ds:datastoreItem>
 </file>
 
-<file path=customXml/itemProps1.xml><?xml version="1.0" encoding="utf-8"?>
+<file path=customXml/itemProps2.xml><?xml version="1.0" encoding="utf-8"?>
 <ds:datastoreItem xmlns:ds="http://schemas.openxmlformats.org/officeDocument/2006/customXml" ds:itemID="{B1977F7D-205B-4081-913C-38D41E755F92}">
   <ds:schemaRefs>
     <ds:schemaRef ds:uri="http://www.wps.cn/officeDocument/2013/wpsCustomData"/>
   </ds:schemaRefs>
 </ds:datastoreItem>
-</file>
-
-<file path=customXml/itemProps2.xml><?xml version="1.0" encoding="utf-8"?>
-<ds:datastoreItem xmlns:ds="http://schemas.openxmlformats.org/officeDocument/2006/customXml" ds:itemID="{A7EECBBC-EBB1-42A3-BBC6-CAD7C814EFCE}">
-  <ds:schemaRefs>
-    <ds:schemaRef ds:uri="http://schemas.openxmlformats.org/officeDocument/2006/bibliography"/>
-  </ds:schemaRefs>
-</ds:datastoreItem>
 </file>
</xml_diff>